<commit_message>
Adjusted syllabus, completed four lectures
</commit_message>
<xml_diff>
--- a/W26-Phil305-site/syllabus-W26-305.docx
+++ b/W26-Phil305-site/syllabus-W26-305.docx
@@ -83,6 +83,14 @@
       </w:r>
       <w:r>
         <w:t xml:space="preserve">Email: brettdt@umich.edu</w:t>
+      </w:r>
+    </w:p>
+    <w:p>
+      <w:pPr>
+        <w:pStyle w:val="BodyText"/>
+      </w:pPr>
+      <w:r>
+        <w:t xml:space="preserve"> </w:t>
       </w:r>
     </w:p>
     <w:bookmarkStart w:id="20" w:name="key-points"/>
@@ -677,13 +685,13 @@
     </w:p>
     <w:bookmarkEnd w:id="33"/>
     <w:bookmarkEnd w:id="34"/>
-    <w:bookmarkStart w:id="37" w:name="week-3-validity-and-trees"/>
+    <w:bookmarkStart w:id="37" w:name="week-3-validity"/>
     <w:p>
       <w:pPr>
         <w:pStyle w:val="Heading2"/>
       </w:pPr>
       <w:r>
-        <w:t xml:space="preserve">Week 3: Validity and Trees</w:t>
+        <w:t xml:space="preserve">Week 3: Validity</w:t>
       </w:r>
     </w:p>
     <w:bookmarkStart w:id="35" w:name="monday-january-19"/>
@@ -693,6 +701,24 @@
       </w:pPr>
       <w:r>
         <w:t xml:space="preserve">Monday, January 19</w:t>
+      </w:r>
+    </w:p>
+    <w:p>
+      <w:pPr>
+        <w:pStyle w:val="FirstParagraph"/>
+      </w:pPr>
+      <w:r>
+        <w:t xml:space="preserve">No class for MLK Day</w:t>
+      </w:r>
+    </w:p>
+    <w:bookmarkEnd w:id="35"/>
+    <w:bookmarkStart w:id="36" w:name="wednesday-january-21"/>
+    <w:p>
+      <w:pPr>
+        <w:pStyle w:val="Heading3"/>
+      </w:pPr>
+      <w:r>
+        <w:t xml:space="preserve">Wednesday, January 21</w:t>
       </w:r>
     </w:p>
     <w:p>
@@ -735,15 +761,38 @@
       <w:r>
         <w:t xml:space="preserve">, Chapter 12.</w:t>
       </w:r>
-    </w:p>
-    <w:bookmarkEnd w:id="35"/>
-    <w:bookmarkStart w:id="36" w:name="wednesday-january-21"/>
+      <w:r>
+        <w:br/>
+      </w:r>
+      <w:r>
+        <w:rPr>
+          <w:b/>
+          <w:bCs/>
+        </w:rPr>
+        <w:t xml:space="preserve">Assignment</w:t>
+      </w:r>
+      <w:r>
+        <w:t xml:space="preserve">: Assignment 2 due Thursday, January 22 at 5pm.</w:t>
+      </w:r>
+    </w:p>
+    <w:bookmarkEnd w:id="36"/>
+    <w:bookmarkEnd w:id="37"/>
+    <w:bookmarkStart w:id="40" w:name="week-4-trees"/>
+    <w:p>
+      <w:pPr>
+        <w:pStyle w:val="Heading2"/>
+      </w:pPr>
+      <w:r>
+        <w:t xml:space="preserve">Week 4: Trees</w:t>
+      </w:r>
+    </w:p>
+    <w:bookmarkStart w:id="38" w:name="monday-january-26"/>
     <w:p>
       <w:pPr>
         <w:pStyle w:val="Heading3"/>
       </w:pPr>
       <w:r>
-        <w:t xml:space="preserve">Wednesday, January 21</w:t>
+        <w:t xml:space="preserve">Monday, January 26</w:t>
       </w:r>
     </w:p>
     <w:p>
@@ -786,6 +835,24 @@
       <w:r>
         <w:t xml:space="preserve">, Sections 2.1-2.3</w:t>
       </w:r>
+    </w:p>
+    <w:bookmarkEnd w:id="38"/>
+    <w:bookmarkStart w:id="39" w:name="wednesday-january-28"/>
+    <w:p>
+      <w:pPr>
+        <w:pStyle w:val="Heading3"/>
+      </w:pPr>
+      <w:r>
+        <w:t xml:space="preserve">Wednesday, January 28</w:t>
+      </w:r>
+    </w:p>
+    <w:p>
+      <w:pPr>
+        <w:pStyle w:val="FirstParagraph"/>
+      </w:pPr>
+      <w:r>
+        <w:t xml:space="preserve">No lecture, because I’m away at a conference. There will be a discussion section.</w:t>
+      </w:r>
       <w:r>
         <w:br/>
       </w:r>
@@ -797,27 +864,27 @@
         <w:t xml:space="preserve">Assignment</w:t>
       </w:r>
       <w:r>
-        <w:t xml:space="preserve">: Assignment 2 due Thursday, January 22 at 5pm.</w:t>
-      </w:r>
-    </w:p>
-    <w:bookmarkEnd w:id="36"/>
-    <w:bookmarkEnd w:id="37"/>
-    <w:bookmarkStart w:id="40" w:name="week-4-validity-and-trees-continued"/>
+        <w:t xml:space="preserve">: Assignment 3 due Thursday, January 29 at 5pm.</w:t>
+      </w:r>
+    </w:p>
+    <w:bookmarkEnd w:id="39"/>
+    <w:bookmarkEnd w:id="40"/>
+    <w:bookmarkStart w:id="43" w:name="week-5-trees-and-modality"/>
     <w:p>
       <w:pPr>
         <w:pStyle w:val="Heading2"/>
       </w:pPr>
       <w:r>
-        <w:t xml:space="preserve">Week 4: Validity and Trees, Continued</w:t>
-      </w:r>
-    </w:p>
-    <w:bookmarkStart w:id="38" w:name="monday-january-26"/>
+        <w:t xml:space="preserve">Week 5: Trees and Modality</w:t>
+      </w:r>
+    </w:p>
+    <w:bookmarkStart w:id="41" w:name="monday-february-02"/>
     <w:p>
       <w:pPr>
         <w:pStyle w:val="Heading3"/>
       </w:pPr>
       <w:r>
-        <w:t xml:space="preserve">Monday, January 26</w:t>
+        <w:t xml:space="preserve">Monday, February 02</w:t>
       </w:r>
     </w:p>
     <w:p>
@@ -860,56 +927,15 @@
       <w:r>
         <w:t xml:space="preserve">, Sections 2.4-2.5</w:t>
       </w:r>
-      <w:r>
-        <w:br/>
-      </w:r>
-      <w:r>
-        <w:rPr>
-          <w:b/>
-          <w:bCs/>
-        </w:rPr>
-        <w:t xml:space="preserve">Assignment</w:t>
-      </w:r>
-      <w:r>
-        <w:t xml:space="preserve">: Assignment 3 due Thursday, January 29 at 5pm.</w:t>
-      </w:r>
-    </w:p>
-    <w:bookmarkEnd w:id="38"/>
-    <w:bookmarkStart w:id="39" w:name="wednesday-january-28"/>
+    </w:p>
+    <w:bookmarkEnd w:id="41"/>
+    <w:bookmarkStart w:id="42" w:name="wednesday-february-04"/>
     <w:p>
       <w:pPr>
         <w:pStyle w:val="Heading3"/>
       </w:pPr>
       <w:r>
-        <w:t xml:space="preserve">Wednesday, January 28</w:t>
-      </w:r>
-    </w:p>
-    <w:p>
-      <w:pPr>
-        <w:pStyle w:val="FirstParagraph"/>
-      </w:pPr>
-      <w:r>
-        <w:t xml:space="preserve">No lecture, because I’m away at a conference. There will be a discussion section.</w:t>
-      </w:r>
-    </w:p>
-    <w:bookmarkEnd w:id="39"/>
-    <w:bookmarkEnd w:id="40"/>
-    <w:bookmarkStart w:id="43" w:name="week-5-introduction-to-modal-logic"/>
-    <w:p>
-      <w:pPr>
-        <w:pStyle w:val="Heading2"/>
-      </w:pPr>
-      <w:r>
-        <w:t xml:space="preserve">Week 5: Introduction to Modal Logic</w:t>
-      </w:r>
-    </w:p>
-    <w:bookmarkStart w:id="41" w:name="monday-february-02"/>
-    <w:p>
-      <w:pPr>
-        <w:pStyle w:val="Heading3"/>
-      </w:pPr>
-      <w:r>
-        <w:t xml:space="preserve">Monday, February 02</w:t>
+        <w:t xml:space="preserve">Wednesday, February 04</w:t>
       </w:r>
     </w:p>
     <w:p>
@@ -952,15 +978,38 @@
       <w:r>
         <w:t xml:space="preserve">, sections 3.1-3.3.</w:t>
       </w:r>
-    </w:p>
-    <w:bookmarkEnd w:id="41"/>
-    <w:bookmarkStart w:id="42" w:name="wednesday-february-04"/>
+      <w:r>
+        <w:br/>
+      </w:r>
+      <w:r>
+        <w:rPr>
+          <w:b/>
+          <w:bCs/>
+        </w:rPr>
+        <w:t xml:space="preserve">Assignment</w:t>
+      </w:r>
+      <w:r>
+        <w:t xml:space="preserve">: Assignment 4 (on trees) due Thursday, January 29 at 5pm.</w:t>
+      </w:r>
+    </w:p>
+    <w:bookmarkEnd w:id="42"/>
+    <w:bookmarkEnd w:id="43"/>
+    <w:bookmarkStart w:id="46" w:name="week-6-validity-in-modal-logic"/>
+    <w:p>
+      <w:pPr>
+        <w:pStyle w:val="Heading2"/>
+      </w:pPr>
+      <w:r>
+        <w:t xml:space="preserve">Week 6: Validity in Modal Logic</w:t>
+      </w:r>
+    </w:p>
+    <w:bookmarkStart w:id="44" w:name="monday-february-09"/>
     <w:p>
       <w:pPr>
         <w:pStyle w:val="Heading3"/>
       </w:pPr>
       <w:r>
-        <w:t xml:space="preserve">Wednesday, February 04</w:t>
+        <w:t xml:space="preserve">Monday, February 09</w:t>
       </w:r>
     </w:p>
     <w:p>
@@ -1003,38 +1052,15 @@
       <w:r>
         <w:t xml:space="preserve">, sections 3.4-4.5.</w:t>
       </w:r>
-      <w:r>
-        <w:br/>
-      </w:r>
-      <w:r>
-        <w:rPr>
-          <w:b/>
-          <w:bCs/>
-        </w:rPr>
-        <w:t xml:space="preserve">Assignment</w:t>
-      </w:r>
-      <w:r>
-        <w:t xml:space="preserve">: Assignment 4 due Thursday, February 05 at 5pm.</w:t>
-      </w:r>
-    </w:p>
-    <w:bookmarkEnd w:id="42"/>
-    <w:bookmarkEnd w:id="43"/>
-    <w:bookmarkStart w:id="46" w:name="week-6-proofs-in-modal-logic"/>
-    <w:p>
-      <w:pPr>
-        <w:pStyle w:val="Heading2"/>
-      </w:pPr>
-      <w:r>
-        <w:t xml:space="preserve">Week 6: Proofs in Modal Logic</w:t>
-      </w:r>
-    </w:p>
-    <w:bookmarkStart w:id="44" w:name="monday-february-09"/>
+    </w:p>
+    <w:bookmarkEnd w:id="44"/>
+    <w:bookmarkStart w:id="45" w:name="wednesday-february-11"/>
     <w:p>
       <w:pPr>
         <w:pStyle w:val="Heading3"/>
       </w:pPr>
       <w:r>
-        <w:t xml:space="preserve">Monday, February 09</w:t>
+        <w:t xml:space="preserve">Wednesday, February 11</w:t>
       </w:r>
     </w:p>
     <w:p>
@@ -1076,44 +1102,6 @@
       </w:r>
       <w:r>
         <w:t xml:space="preserve">, chapter 5.</w:t>
-      </w:r>
-    </w:p>
-    <w:bookmarkEnd w:id="44"/>
-    <w:bookmarkStart w:id="45" w:name="wednesday-february-11"/>
-    <w:p>
-      <w:pPr>
-        <w:pStyle w:val="Heading3"/>
-      </w:pPr>
-      <w:r>
-        <w:t xml:space="preserve">Wednesday, February 11</w:t>
-      </w:r>
-    </w:p>
-    <w:p>
-      <w:pPr>
-        <w:pStyle w:val="FirstParagraph"/>
-      </w:pPr>
-      <w:r>
-        <w:rPr>
-          <w:b/>
-          <w:bCs/>
-        </w:rPr>
-        <w:t xml:space="preserve">Topic</w:t>
-      </w:r>
-      <w:r>
-        <w:t xml:space="preserve">: Examples</w:t>
-      </w:r>
-      <w:r>
-        <w:br/>
-      </w:r>
-      <w:r>
-        <w:rPr>
-          <w:b/>
-          <w:bCs/>
-        </w:rPr>
-        <w:t xml:space="preserve">Reading</w:t>
-      </w:r>
-      <w:r>
-        <w:t xml:space="preserve">: No new reading</w:t>
       </w:r>
       <w:r>
         <w:br/>
@@ -1161,6 +1149,44 @@
         <w:t xml:space="preserve">Topic</w:t>
       </w:r>
       <w:r>
+        <w:t xml:space="preserve">: Examples of Modal Tableau</w:t>
+      </w:r>
+      <w:r>
+        <w:br/>
+      </w:r>
+      <w:r>
+        <w:rPr>
+          <w:b/>
+          <w:bCs/>
+        </w:rPr>
+        <w:t xml:space="preserve">Reading</w:t>
+      </w:r>
+      <w:r>
+        <w:t xml:space="preserve">: No new reading</w:t>
+      </w:r>
+    </w:p>
+    <w:bookmarkEnd w:id="47"/>
+    <w:bookmarkStart w:id="48" w:name="wednesday-february-18"/>
+    <w:p>
+      <w:pPr>
+        <w:pStyle w:val="Heading3"/>
+      </w:pPr>
+      <w:r>
+        <w:t xml:space="preserve">Wednesday, February 18</w:t>
+      </w:r>
+    </w:p>
+    <w:p>
+      <w:pPr>
+        <w:pStyle w:val="FirstParagraph"/>
+      </w:pPr>
+      <w:r>
+        <w:rPr>
+          <w:b/>
+          <w:bCs/>
+        </w:rPr>
+        <w:t xml:space="preserve">Topic</w:t>
+      </w:r>
+      <w:r>
         <w:t xml:space="preserve">: Varieties of Conditionals</w:t>
       </w:r>
       <w:r>
@@ -1189,57 +1215,6 @@
       <w:r>
         <w:t xml:space="preserve">, chapter 6.</w:t>
       </w:r>
-    </w:p>
-    <w:bookmarkEnd w:id="47"/>
-    <w:bookmarkStart w:id="48" w:name="wednesday-february-18"/>
-    <w:p>
-      <w:pPr>
-        <w:pStyle w:val="Heading3"/>
-      </w:pPr>
-      <w:r>
-        <w:t xml:space="preserve">Wednesday, February 18</w:t>
-      </w:r>
-    </w:p>
-    <w:p>
-      <w:pPr>
-        <w:pStyle w:val="FirstParagraph"/>
-      </w:pPr>
-      <w:r>
-        <w:rPr>
-          <w:b/>
-          <w:bCs/>
-        </w:rPr>
-        <w:t xml:space="preserve">Topic</w:t>
-      </w:r>
-      <w:r>
-        <w:t xml:space="preserve">: Counterfactual Conditionals</w:t>
-      </w:r>
-      <w:r>
-        <w:br/>
-      </w:r>
-      <w:r>
-        <w:rPr>
-          <w:b/>
-          <w:bCs/>
-        </w:rPr>
-        <w:t xml:space="preserve">Reading</w:t>
-      </w:r>
-      <w:r>
-        <w:t xml:space="preserve">:</w:t>
-      </w:r>
-      <w:r>
-        <w:t xml:space="preserve"> </w:t>
-      </w:r>
-      <w:r>
-        <w:rPr>
-          <w:i/>
-          <w:iCs/>
-        </w:rPr>
-        <w:t xml:space="preserve">Boxes and Diamonds</w:t>
-      </w:r>
-      <w:r>
-        <w:t xml:space="preserve">, chapter 7.</w:t>
-      </w:r>
       <w:r>
         <w:br/>
       </w:r>
@@ -1251,7 +1226,7 @@
         <w:t xml:space="preserve">Assignment</w:t>
       </w:r>
       <w:r>
-        <w:t xml:space="preserve">: Assignment 6 due Thursday, February 19 at 5pm.</w:t>
+        <w:t xml:space="preserve">: Assignment 6 (on modal tableau) due Thursday, February 19 at 5pm.</w:t>
       </w:r>
     </w:p>
     <w:bookmarkEnd w:id="48"/>
@@ -1265,13 +1240,13 @@
         <w:t xml:space="preserve">Week 8: Counterfactuals</w:t>
       </w:r>
     </w:p>
-    <w:bookmarkStart w:id="50" w:name="monday-february-23"/>
+    <w:bookmarkStart w:id="50" w:name="monday-february-16-1"/>
     <w:p>
       <w:pPr>
         <w:pStyle w:val="Heading3"/>
       </w:pPr>
       <w:r>
-        <w:t xml:space="preserve">Monday, February 23</w:t>
+        <w:t xml:space="preserve">Monday, February 16</w:t>
       </w:r>
     </w:p>
     <w:p>
@@ -1286,7 +1261,7 @@
         <w:t xml:space="preserve">Topic</w:t>
       </w:r>
       <w:r>
-        <w:t xml:space="preserve">: The Logic of Counterfactuals</w:t>
+        <w:t xml:space="preserve">: Counterfactual Conditionals</w:t>
       </w:r>
       <w:r>
         <w:br/>

</xml_diff>

<commit_message>
Lecture 7, adjusted syllabus
</commit_message>
<xml_diff>
--- a/W26-Phil305-site/syllabus-W26-305.docx
+++ b/W26-Phil305-site/syllabus-W26-305.docx
@@ -44,13 +44,27 @@
         <w:br/>
       </w:r>
       <w:r>
-        <w:t xml:space="preserve">Email: weath@umich.edu</w:t>
-      </w:r>
-      <w:r>
-        <w:br/>
-      </w:r>
-      <w:r>
-        <w:t xml:space="preserve">Web: canvas.umich.edu</w:t>
+        <w:rPr>
+          <w:b/>
+          <w:bCs/>
+        </w:rPr>
+        <w:t xml:space="preserve">Email</w:t>
+      </w:r>
+      <w:r>
+        <w:t xml:space="preserve">: weath@umich.edu</w:t>
+      </w:r>
+      <w:r>
+        <w:br/>
+      </w:r>
+      <w:r>
+        <w:rPr>
+          <w:b/>
+          <w:bCs/>
+        </w:rPr>
+        <w:t xml:space="preserve">Web</w:t>
+      </w:r>
+      <w:r>
+        <w:t xml:space="preserve">: canvas.umich.edu</w:t>
       </w:r>
       <w:r>
         <w:br/>
@@ -82,7 +96,27 @@
         <w:br/>
       </w:r>
       <w:r>
-        <w:t xml:space="preserve">Email: brettdt@umich.edu</w:t>
+        <w:rPr>
+          <w:b/>
+          <w:bCs/>
+        </w:rPr>
+        <w:t xml:space="preserve">Email</w:t>
+      </w:r>
+      <w:r>
+        <w:t xml:space="preserve">: brettdt@umich.edu</w:t>
+      </w:r>
+      <w:r>
+        <w:br/>
+      </w:r>
+      <w:r>
+        <w:rPr>
+          <w:b/>
+          <w:bCs/>
+        </w:rPr>
+        <w:t xml:space="preserve">Office Hours</w:t>
+      </w:r>
+      <w:r>
+        <w:t xml:space="preserve">: Monday 4-6</w:t>
       </w:r>
     </w:p>
     <w:p>
@@ -196,6 +230,18 @@
       </w:pPr>
       <w:r>
         <w:t xml:space="preserve">There are 12 weekly assignments, due each week on Thursday at 5pm. The best 10 count for your final grade.</w:t>
+      </w:r>
+    </w:p>
+    <w:p>
+      <w:pPr>
+        <w:pStyle w:val="Compact"/>
+        <w:numPr>
+          <w:ilvl w:val="0"/>
+          <w:numId w:val="1001"/>
+        </w:numPr>
+      </w:pPr>
+      <w:r>
+        <w:t xml:space="preserve">There is a midterm test, in the last lecture before the break, and which counts for 10%.</w:t>
       </w:r>
     </w:p>
     <w:p>
@@ -395,7 +441,7 @@
         </w:numPr>
       </w:pPr>
       <w:r>
-        <w:t xml:space="preserve">There will be 12 weekly assignments. Of these your best 10 will count towards your grade, with each counting for about 8%.</w:t>
+        <w:t xml:space="preserve">There will be 12 weekly assignments. Of these your best 10 will count towards your grade, with each counting for about 7%.</w:t>
       </w:r>
     </w:p>
     <w:p>
@@ -407,6 +453,18 @@
         </w:numPr>
       </w:pPr>
       <w:r>
+        <w:t xml:space="preserve">There will be a midterm exam which counts for 10% of the grade.</w:t>
+      </w:r>
+    </w:p>
+    <w:p>
+      <w:pPr>
+        <w:pStyle w:val="Compact"/>
+        <w:numPr>
+          <w:ilvl w:val="0"/>
+          <w:numId w:val="1004"/>
+        </w:numPr>
+      </w:pPr>
+      <w:r>
         <w:t xml:space="preserve">There will also be a final exam that counts for 20% of the grade.</w:t>
       </w:r>
     </w:p>
@@ -429,7 +487,19 @@
         </w:numPr>
       </w:pPr>
       <w:r>
-        <w:t xml:space="preserve">Weekly assignments - 8% each, 10 assignments count, 80% total.</w:t>
+        <w:t xml:space="preserve">Weekly assignments - 7% each, 10 assignments count, 70% total.</w:t>
+      </w:r>
+    </w:p>
+    <w:p>
+      <w:pPr>
+        <w:pStyle w:val="Compact"/>
+        <w:numPr>
+          <w:ilvl w:val="0"/>
+          <w:numId w:val="1005"/>
+        </w:numPr>
+      </w:pPr>
+      <w:r>
+        <w:t xml:space="preserve">Midterm exam - 10%.</w:t>
       </w:r>
     </w:p>
     <w:p>
@@ -1309,27 +1379,13 @@
           <w:b/>
           <w:bCs/>
         </w:rPr>
-        <w:t xml:space="preserve">Topic</w:t>
-      </w:r>
-      <w:r>
-        <w:t xml:space="preserve">: Puzzles about Counterfactuals</w:t>
-      </w:r>
-      <w:r>
-        <w:br/>
-      </w:r>
-      <w:r>
-        <w:rPr>
-          <w:b/>
-          <w:bCs/>
-        </w:rPr>
-        <w:t xml:space="preserve">Reading</w:t>
-      </w:r>
-      <w:r>
-        <w:t xml:space="preserve">: No new reading</w:t>
-      </w:r>
-      <w:r>
-        <w:br/>
-      </w:r>
+        <w:t xml:space="preserve">MIDTERM EXAM</w:t>
+      </w:r>
+    </w:p>
+    <w:p>
+      <w:pPr>
+        <w:pStyle w:val="BodyText"/>
+      </w:pPr>
       <w:r>
         <w:rPr>
           <w:b/>

</xml_diff>